<commit_message>
V92 and V93 modifications
</commit_message>
<xml_diff>
--- a/AESOP-LogicInterface2.docx
+++ b/AESOP-LogicInterface2.docx
@@ -7,10 +7,11 @@
         <w:jc w:val="right"/>
       </w:pPr>
       <w:r>
-        <w:t>April 1, 2022</w:t>
-      </w:r>
-      <w:bookmarkStart w:id="0" w:name="_GoBack"/>
-      <w:bookmarkEnd w:id="0"/>
+        <w:t>April 5</w:t>
+      </w:r>
+      <w:r>
+        <w:t>, 2022</w:t>
+      </w:r>
     </w:p>
     <w:p>
       <w:pPr>
@@ -754,7 +755,7 @@
               <w:jc w:val="center"/>
             </w:pPr>
             <w:r>
-              <w:t>10</w:t>
+              <w:t>1</w:t>
             </w:r>
           </w:p>
           <w:p>
@@ -1475,6 +1476,17 @@
             <w:r>
               <w:t>Load the ASIC mask (e.g. xxxx111111111111)</w:t>
             </w:r>
+            <w:r>
+              <w:t xml:space="preserve">. This now affects only the </w:t>
+            </w:r>
+            <w:proofErr w:type="spellStart"/>
+            <w:r>
+              <w:t>TReq</w:t>
+            </w:r>
+            <w:proofErr w:type="spellEnd"/>
+            <w:r>
+              <w:t xml:space="preserve"> (as of V92).</w:t>
+            </w:r>
           </w:p>
         </w:tc>
       </w:tr>
@@ -1527,7 +1539,7 @@
               <w:jc w:val="center"/>
             </w:pPr>
             <w:r>
-              <w:t>7</w:t>
+              <w:t>8</w:t>
             </w:r>
           </w:p>
         </w:tc>
@@ -3072,7 +3084,14 @@
               <w:rPr>
                 <w:i/>
               </w:rPr>
-              <w:t>(internal use only, for the master board to command the slave boards)</w:t>
+              <w:t xml:space="preserve">(internal use only, for the </w:t>
+            </w:r>
+            <w:r>
+              <w:rPr>
+                <w:i/>
+              </w:rPr>
+              <w:lastRenderedPageBreak/>
+              <w:t>master board to command the slave boards)</w:t>
             </w:r>
           </w:p>
         </w:tc>
@@ -3573,7 +3592,10 @@
               <w:jc w:val="center"/>
             </w:pPr>
             <w:r>
-              <w:t>0 except for boards 6 and 7</w:t>
+              <w:t>0 except for boards 3</w:t>
+            </w:r>
+            <w:r>
+              <w:t xml:space="preserve"> and 7</w:t>
             </w:r>
           </w:p>
         </w:tc>
@@ -3678,7 +3700,7 @@
               <w:jc w:val="center"/>
             </w:pPr>
             <w:r>
-              <w:t>1</w:t>
+              <w:t>0</w:t>
             </w:r>
           </w:p>
         </w:tc>
@@ -3876,15 +3898,15 @@
               <w:jc w:val="center"/>
             </w:pPr>
             <w:r>
-              <w:t>6</w:t>
-            </w:r>
-          </w:p>
-          <w:p>
-            <w:pPr>
-              <w:jc w:val="center"/>
-            </w:pPr>
-            <w:r>
-              <w:t>0</w:t>
+              <w:t>7</w:t>
+            </w:r>
+          </w:p>
+          <w:p>
+            <w:pPr>
+              <w:jc w:val="center"/>
+            </w:pPr>
+            <w:r>
+              <w:t>1</w:t>
             </w:r>
           </w:p>
         </w:tc>
@@ -3915,10 +3937,27 @@
               <w:t>nd</w:t>
             </w:r>
             <w:r>
-              <w:t xml:space="preserve"> Byte).  These affect the internal tracker trigger primitive and can be used to delay the internal trigger.</w:t>
-            </w:r>
-            <w:r>
-              <w:t xml:space="preserve">  The trigger length needs to be big enough to ensure that coincidences between layers get recognized.</w:t>
+              <w:t xml:space="preserve"> Byte).  </w:t>
+            </w:r>
+            <w:r>
+              <w:t xml:space="preserve">The trigger length needs to be big enough to ensure that coincidences </w:t>
+            </w:r>
+            <w:r>
+              <w:t xml:space="preserve">of trigger primitives </w:t>
+            </w:r>
+            <w:r>
+              <w:t xml:space="preserve">between layers </w:t>
+            </w:r>
+            <w:proofErr w:type="gramStart"/>
+            <w:r>
+              <w:t>get</w:t>
+            </w:r>
+            <w:proofErr w:type="gramEnd"/>
+            <w:r>
+              <w:t xml:space="preserve"> recognized.</w:t>
+            </w:r>
+            <w:r>
+              <w:t xml:space="preserve"> The delay value affects only the internal tracker trigger timing, not the trigger primitives.</w:t>
             </w:r>
           </w:p>
         </w:tc>
@@ -3975,7 +4014,10 @@
               <w:t>1</w:t>
             </w:r>
             <w:r>
-              <w:t xml:space="preserve"> except layer 1</w:t>
+              <w:t xml:space="preserve"> except layer</w:t>
+            </w:r>
+            <w:r>
+              <w:t>s 4 &amp; 6</w:t>
             </w:r>
           </w:p>
         </w:tc>
@@ -4130,8 +4172,10 @@
               <w:jc w:val="center"/>
             </w:pPr>
             <w:r>
-              <w:t>4</w:t>
-            </w:r>
+              <w:t>0</w:t>
+            </w:r>
+            <w:bookmarkStart w:id="0" w:name="_GoBack"/>
+            <w:bookmarkEnd w:id="0"/>
           </w:p>
         </w:tc>
         <w:tc>
@@ -4145,6 +4189,9 @@
             <w:r>
               <w:t>Global trigger source setting</w:t>
             </w:r>
+            <w:r>
+              <w:t xml:space="preserve"> (AESOP-Lite V3)</w:t>
+            </w:r>
           </w:p>
           <w:p>
             <w:pPr>
@@ -4184,6 +4231,9 @@
             </w:pPr>
             <w:r>
               <w:t xml:space="preserve">    4 = internal and wait for GO  </w:t>
+            </w:r>
+            <w:r>
+              <w:t>(AESOP-Lite V1)</w:t>
             </w:r>
           </w:p>
         </w:tc>
@@ -4214,7 +4264,11 @@
               <w:t>No</w:t>
             </w:r>
             <w:r>
-              <w:t>, goes to all boards</w:t>
+              <w:t xml:space="preserve">, goes to all </w:t>
+            </w:r>
+            <w:r>
+              <w:lastRenderedPageBreak/>
+              <w:t>boards</w:t>
             </w:r>
           </w:p>
         </w:tc>
@@ -4227,6 +4281,7 @@
               <w:jc w:val="center"/>
             </w:pPr>
             <w:r>
+              <w:lastRenderedPageBreak/>
               <w:t>0</w:t>
             </w:r>
           </w:p>
@@ -4259,7 +4314,11 @@
               <w:t xml:space="preserve"> (not enabled on initialization by default)</w:t>
             </w:r>
             <w:r>
-              <w:t>. Note that while the trigger is enabled, commands should not be sent to the slave boards, especially in trigger source mode 4 (see command 64).</w:t>
+              <w:t xml:space="preserve">. Note that while the trigger is enabled, commands should not </w:t>
+            </w:r>
+            <w:r>
+              <w:lastRenderedPageBreak/>
+              <w:t>be sent to the slave boards, especially in trigger source mode 4 (see command 64).</w:t>
             </w:r>
           </w:p>
         </w:tc>
@@ -5724,6 +5783,7 @@
         <w:pStyle w:val="Heading1"/>
       </w:pPr>
       <w:r>
+        <w:lastRenderedPageBreak/>
         <w:t>ASIC Register Defaults</w:t>
       </w:r>
     </w:p>
@@ -5732,11 +5792,7 @@
         <w:jc w:val="both"/>
       </w:pPr>
       <w:r>
-        <w:t xml:space="preserve">The tracker ASICs have hardwired defaults that are not useful. However, the FPGA firmware has default values for the relevant ASIC registers that can be loaded by the command x26 or by issuing an ASIC reset </w:t>
-      </w:r>
-      <w:r>
-        <w:lastRenderedPageBreak/>
-        <w:t xml:space="preserve">command (either “hard” or “soft”). The default values are contained in the Verilog code </w:t>
+        <w:t xml:space="preserve">The tracker ASICs have hardwired defaults that are not useful. However, the FPGA firmware has default values for the relevant ASIC registers that can be loaded by the command x26 or by issuing an ASIC reset command (either “hard” or “soft”). The default values are contained in the Verilog code </w:t>
       </w:r>
       <w:proofErr w:type="spellStart"/>
       <w:r>

</xml_diff>

<commit_message>
back out unsuccessful fix of register load. Fix parity error in TKRinitial
</commit_message>
<xml_diff>
--- a/AESOP-LogicInterface2.docx
+++ b/AESOP-LogicInterface2.docx
@@ -7,7 +7,13 @@
         <w:jc w:val="right"/>
       </w:pPr>
       <w:r>
-        <w:t>April 5</w:t>
+        <w:t xml:space="preserve">April </w:t>
+      </w:r>
+      <w:r>
+        <w:t>1</w:t>
+      </w:r>
+      <w:r>
+        <w:t>5</w:t>
       </w:r>
       <w:r>
         <w:t>, 2022</w:t>
@@ -1815,6 +1821,16 @@
               <w:t>2-4. The 19-bit register followed by 5 unused bits (LSBs)</w:t>
             </w:r>
           </w:p>
+          <w:p>
+            <w:pPr>
+              <w:jc w:val="both"/>
+            </w:pPr>
+            <w:r>
+              <w:t>Note: the 5 unused bits must have even parity!</w:t>
+            </w:r>
+            <w:bookmarkStart w:id="0" w:name="_GoBack"/>
+            <w:bookmarkEnd w:id="0"/>
+          </w:p>
         </w:tc>
       </w:tr>
       <w:tr>
@@ -3029,6 +3045,7 @@
               <w:jc w:val="center"/>
             </w:pPr>
             <w:r>
+              <w:lastRenderedPageBreak/>
               <w:t>53</w:t>
             </w:r>
           </w:p>
@@ -3084,14 +3101,7 @@
               <w:rPr>
                 <w:i/>
               </w:rPr>
-              <w:t xml:space="preserve">(internal use only, for the </w:t>
-            </w:r>
-            <w:r>
-              <w:rPr>
-                <w:i/>
-              </w:rPr>
-              <w:lastRenderedPageBreak/>
-              <w:t>master board to command the slave boards)</w:t>
+              <w:t>(internal use only, for the master board to command the slave boards)</w:t>
             </w:r>
           </w:p>
         </w:tc>
@@ -3106,7 +3116,6 @@
               <w:jc w:val="center"/>
             </w:pPr>
             <w:r>
-              <w:lastRenderedPageBreak/>
               <w:t>54</w:t>
             </w:r>
           </w:p>
@@ -4174,8 +4183,6 @@
             <w:r>
               <w:t>0</w:t>
             </w:r>
-            <w:bookmarkStart w:id="0" w:name="_GoBack"/>
-            <w:bookmarkEnd w:id="0"/>
           </w:p>
         </w:tc>
         <w:tc>
@@ -4264,11 +4271,11 @@
               <w:t>No</w:t>
             </w:r>
             <w:r>
-              <w:t xml:space="preserve">, goes to all </w:t>
+              <w:t xml:space="preserve">, goes </w:t>
             </w:r>
             <w:r>
               <w:lastRenderedPageBreak/>
-              <w:t>boards</w:t>
+              <w:t>to all boards</w:t>
             </w:r>
           </w:p>
         </w:tc>
@@ -4314,11 +4321,11 @@
               <w:t xml:space="preserve"> (not enabled on initialization by default)</w:t>
             </w:r>
             <w:r>
-              <w:t xml:space="preserve">. Note that while the trigger is enabled, commands should not </w:t>
+              <w:t xml:space="preserve">. </w:t>
             </w:r>
             <w:r>
               <w:lastRenderedPageBreak/>
-              <w:t>be sent to the slave boards, especially in trigger source mode 4 (see command 64).</w:t>
+              <w:t>Note that while the trigger is enabled, commands should not be sent to the slave boards, especially in trigger source mode 4 (see command 64).</w:t>
             </w:r>
           </w:p>
         </w:tc>

</xml_diff>

<commit_message>
V94 prevents 94 1 bits from flowing during register write
</commit_message>
<xml_diff>
--- a/AESOP-LogicInterface2.docx
+++ b/AESOP-LogicInterface2.docx
@@ -13,8 +13,10 @@
         <w:t>1</w:t>
       </w:r>
       <w:r>
-        <w:t>5</w:t>
-      </w:r>
+        <w:t>8</w:t>
+      </w:r>
+      <w:bookmarkStart w:id="0" w:name="_GoBack"/>
+      <w:bookmarkEnd w:id="0"/>
       <w:r>
         <w:t>, 2022</w:t>
       </w:r>
@@ -631,7 +633,15 @@
               <w:jc w:val="both"/>
             </w:pPr>
             <w:r>
-              <w:t>FPGA reset of all state machines and counters, except for the command interpreter state machine</w:t>
+              <w:t xml:space="preserve">FPGA reset of all state machines and counters, except for the </w:t>
+            </w:r>
+            <w:proofErr w:type="gramStart"/>
+            <w:r>
+              <w:t>command interpreter state machine</w:t>
+            </w:r>
+            <w:proofErr w:type="gramEnd"/>
+            <w:r>
+              <w:t>. Does NOT reset the configuration parameters.</w:t>
             </w:r>
           </w:p>
         </w:tc>
@@ -1410,7 +1420,14 @@
               <w:rPr>
                 <w:i/>
               </w:rPr>
-              <w:t>; for debugging only</w:t>
+              <w:t xml:space="preserve">; for </w:t>
+            </w:r>
+            <w:r>
+              <w:rPr>
+                <w:i/>
+              </w:rPr>
+              <w:lastRenderedPageBreak/>
+              <w:t>debugging only</w:t>
             </w:r>
           </w:p>
         </w:tc>
@@ -1828,8 +1845,6 @@
             <w:r>
               <w:t>Note: the 5 unused bits must have even parity!</w:t>
             </w:r>
-            <w:bookmarkStart w:id="0" w:name="_GoBack"/>
-            <w:bookmarkEnd w:id="0"/>
           </w:p>
         </w:tc>
       </w:tr>
@@ -2994,7 +3009,11 @@
               <w:jc w:val="center"/>
             </w:pPr>
             <w:r>
-              <w:t>Yes, NOT master</w:t>
+              <w:t xml:space="preserve">Yes, NOT </w:t>
+            </w:r>
+            <w:r>
+              <w:lastRenderedPageBreak/>
+              <w:t>master</w:t>
             </w:r>
           </w:p>
         </w:tc>
@@ -3007,6 +3026,7 @@
               <w:jc w:val="center"/>
             </w:pPr>
             <w:r>
+              <w:lastRenderedPageBreak/>
               <w:t>0</w:t>
             </w:r>
           </w:p>
@@ -3030,7 +3050,11 @@
               <w:jc w:val="both"/>
             </w:pPr>
             <w:r>
-              <w:t>Send event data to the master internal RAM (internal use only, for the master board to command the slave boards)</w:t>
+              <w:t xml:space="preserve">Send event data to the master internal RAM (internal use </w:t>
+            </w:r>
+            <w:r>
+              <w:lastRenderedPageBreak/>
+              <w:t>only, for the master board to command the slave boards)</w:t>
             </w:r>
           </w:p>
         </w:tc>
@@ -4255,6 +4279,7 @@
               <w:jc w:val="center"/>
             </w:pPr>
             <w:r>
+              <w:lastRenderedPageBreak/>
               <w:t>65</w:t>
             </w:r>
           </w:p>
@@ -4271,11 +4296,7 @@
               <w:t>No</w:t>
             </w:r>
             <w:r>
-              <w:t xml:space="preserve">, goes </w:t>
-            </w:r>
-            <w:r>
-              <w:lastRenderedPageBreak/>
-              <w:t>to all boards</w:t>
+              <w:t>, goes to all boards</w:t>
             </w:r>
           </w:p>
         </w:tc>
@@ -4288,7 +4309,6 @@
               <w:jc w:val="center"/>
             </w:pPr>
             <w:r>
-              <w:lastRenderedPageBreak/>
               <w:t>0</w:t>
             </w:r>
           </w:p>
@@ -4321,11 +4341,7 @@
               <w:t xml:space="preserve"> (not enabled on initialization by default)</w:t>
             </w:r>
             <w:r>
-              <w:t xml:space="preserve">. </w:t>
-            </w:r>
-            <w:r>
-              <w:lastRenderedPageBreak/>
-              <w:t>Note that while the trigger is enabled, commands should not be sent to the slave boards, especially in trigger source mode 4 (see command 64).</w:t>
+              <w:t>. Note that while the trigger is enabled, commands should not be sent to the slave boards, especially in trigger source mode 4 (see command 64).</w:t>
             </w:r>
           </w:p>
         </w:tc>
@@ -4340,7 +4356,6 @@
               <w:jc w:val="center"/>
             </w:pPr>
             <w:r>
-              <w:lastRenderedPageBreak/>
               <w:t>66</w:t>
             </w:r>
           </w:p>

</xml_diff>

<commit_message>
removed the ASIC initialization; now down from PSOC
</commit_message>
<xml_diff>
--- a/AESOP-LogicInterface2.docx
+++ b/AESOP-LogicInterface2.docx
@@ -7,16 +7,8 @@
         <w:jc w:val="right"/>
       </w:pPr>
       <w:r>
-        <w:t xml:space="preserve">April </w:t>
-      </w:r>
-      <w:r>
-        <w:t>1</w:t>
-      </w:r>
-      <w:r>
-        <w:t>8</w:t>
-      </w:r>
-      <w:bookmarkStart w:id="0" w:name="_GoBack"/>
-      <w:bookmarkEnd w:id="0"/>
+        <w:t>May 9</w:t>
+      </w:r>
       <w:r>
         <w:t>, 2022</w:t>
       </w:r>
@@ -711,10 +703,10 @@
               <w:t>ASIC hard reset.  Data Byte is the ASIC address (0 to 11)</w:t>
             </w:r>
             <w:r>
-              <w:t>. This will also initiate an initialization of the ASIC registers, equivalent to issuing command x26.</w:t>
-            </w:r>
-            <w:r>
-              <w:t xml:space="preserve"> The “hard” reset is implemented by sending an external pulse to each ASIC, which guarantees a reset even if the command interpreter is stuck.  The effect is the same as a reset command in case the ASIC command interpreter is not stuck (it is not known to get stuck and was designed in principle such that it cannot get stuck).</w:t>
+              <w:t xml:space="preserve">. </w:t>
+            </w:r>
+            <w:r>
+              <w:t>The “hard” reset is implemented by sending an external pulse to each ASIC, which guarantees a reset even if the command interpreter is stuck.  The effect is the same as a reset command in case the ASIC command interpreter is not stuck (it is not known to get stuck and was designed in principle such that it cannot get stuck).</w:t>
             </w:r>
           </w:p>
         </w:tc>
@@ -1307,14 +1299,6 @@
               <w:jc w:val="both"/>
             </w:pPr>
             <w:r>
-              <w:t>If the ASIC address is x31 (wild card) then the ASIC registers will also be initialized a la command x26.</w:t>
-            </w:r>
-          </w:p>
-          <w:p>
-            <w:pPr>
-              <w:jc w:val="both"/>
-            </w:pPr>
-            <w:r>
               <w:t xml:space="preserve">In </w:t>
             </w:r>
             <w:proofErr w:type="gramStart"/>
@@ -1420,14 +1404,7 @@
               <w:rPr>
                 <w:i/>
               </w:rPr>
-              <w:t xml:space="preserve">; for </w:t>
-            </w:r>
-            <w:r>
-              <w:rPr>
-                <w:i/>
-              </w:rPr>
-              <w:lastRenderedPageBreak/>
-              <w:t>debugging only</w:t>
+              <w:t>; for debugging only</w:t>
             </w:r>
           </w:p>
         </w:tc>
@@ -1442,7 +1419,6 @@
               <w:jc w:val="center"/>
             </w:pPr>
             <w:r>
-              <w:lastRenderedPageBreak/>
               <w:t>E</w:t>
             </w:r>
           </w:p>
@@ -1590,6 +1566,7 @@
               <w:jc w:val="center"/>
             </w:pPr>
             <w:r>
+              <w:lastRenderedPageBreak/>
               <w:t>10</w:t>
             </w:r>
           </w:p>
@@ -2690,10 +2667,18 @@
               <w:jc w:val="both"/>
             </w:pPr>
             <w:r>
-              <w:t xml:space="preserve">Initialize ASICs to the default configuration.  Note that this is done automatically following </w:t>
-            </w:r>
-            <w:r>
-              <w:t>an ASIC hard reset and also after an ASIC soft reset if all ASICs are addressed.</w:t>
+              <w:t xml:space="preserve">Initialize ASICs to the default configuration.  </w:t>
+            </w:r>
+            <w:r>
+              <w:t>NO LONGER USED!</w:t>
+            </w:r>
+            <w:r>
+              <w:t xml:space="preserve"> DIS</w:t>
+            </w:r>
+            <w:bookmarkStart w:id="0" w:name="_GoBack"/>
+            <w:bookmarkEnd w:id="0"/>
+            <w:r>
+              <w:t>ABLED IN THE VERILOG.</w:t>
             </w:r>
           </w:p>
         </w:tc>
@@ -3009,11 +2994,7 @@
               <w:jc w:val="center"/>
             </w:pPr>
             <w:r>
-              <w:t xml:space="preserve">Yes, NOT </w:t>
-            </w:r>
-            <w:r>
-              <w:lastRenderedPageBreak/>
-              <w:t>master</w:t>
+              <w:t>Yes, NOT master</w:t>
             </w:r>
           </w:p>
         </w:tc>
@@ -3026,7 +3007,6 @@
               <w:jc w:val="center"/>
             </w:pPr>
             <w:r>
-              <w:lastRenderedPageBreak/>
               <w:t>0</w:t>
             </w:r>
           </w:p>
@@ -3050,11 +3030,7 @@
               <w:jc w:val="both"/>
             </w:pPr>
             <w:r>
-              <w:t xml:space="preserve">Send event data to the master internal RAM (internal use </w:t>
-            </w:r>
-            <w:r>
-              <w:lastRenderedPageBreak/>
-              <w:t>only, for the master board to command the slave boards)</w:t>
+              <w:t>Send event data to the master internal RAM (internal use only, for the master board to command the slave boards)</w:t>
             </w:r>
           </w:p>
         </w:tc>
@@ -3069,7 +3045,6 @@
               <w:jc w:val="center"/>
             </w:pPr>
             <w:r>
-              <w:lastRenderedPageBreak/>
               <w:t>53</w:t>
             </w:r>
           </w:p>
@@ -3268,6 +3243,7 @@
               <w:jc w:val="center"/>
             </w:pPr>
             <w:r>
+              <w:lastRenderedPageBreak/>
               <w:t>56</w:t>
             </w:r>
           </w:p>
@@ -4279,7 +4255,6 @@
               <w:jc w:val="center"/>
             </w:pPr>
             <w:r>
-              <w:lastRenderedPageBreak/>
               <w:t>65</w:t>
             </w:r>
           </w:p>
@@ -4420,6 +4395,7 @@
               <w:jc w:val="center"/>
             </w:pPr>
             <w:r>
+              <w:lastRenderedPageBreak/>
               <w:t>67</w:t>
             </w:r>
           </w:p>
@@ -5805,16 +5781,19 @@
         <w:pStyle w:val="Heading1"/>
       </w:pPr>
       <w:r>
+        <w:t>ASIC Register Defaults</w:t>
+      </w:r>
+    </w:p>
+    <w:p>
+      <w:pPr>
+        <w:jc w:val="both"/>
+      </w:pPr>
+      <w:r>
+        <w:t xml:space="preserve">The tracker ASICs have hardwired defaults that are not useful. However, the FPGA firmware has default values for the relevant ASIC registers that can be loaded by the command x26 or by issuing an ASIC reset </w:t>
+      </w:r>
+      <w:r>
         <w:lastRenderedPageBreak/>
-        <w:t>ASIC Register Defaults</w:t>
-      </w:r>
-    </w:p>
-    <w:p>
-      <w:pPr>
-        <w:jc w:val="both"/>
-      </w:pPr>
-      <w:r>
-        <w:t xml:space="preserve">The tracker ASICs have hardwired defaults that are not useful. However, the FPGA firmware has default values for the relevant ASIC registers that can be loaded by the command x26 or by issuing an ASIC reset command (either “hard” or “soft”). The default values are contained in the Verilog code </w:t>
+        <w:t xml:space="preserve">command (either “hard” or “soft”). The default values are contained in the Verilog code </w:t>
       </w:r>
       <w:proofErr w:type="spellStart"/>
       <w:r>

</xml_diff>

<commit_message>
V98 Fixed bug in setting MxLyr; it was only getting set if configuration was set twice.
</commit_message>
<xml_diff>
--- a/AESOP-LogicInterface2.docx
+++ b/AESOP-LogicInterface2.docx
@@ -7,7 +7,15 @@
         <w:jc w:val="right"/>
       </w:pPr>
       <w:r>
-        <w:t>May 9</w:t>
+        <w:t xml:space="preserve">June </w:t>
+      </w:r>
+      <w:r>
+        <w:t>2</w:t>
+      </w:r>
+      <w:bookmarkStart w:id="0" w:name="_GoBack"/>
+      <w:bookmarkEnd w:id="0"/>
+      <w:r>
+        <w:t>7</w:t>
       </w:r>
       <w:r>
         <w:t>, 2022</w:t>
@@ -561,7 +569,30 @@
               <w:t>uration</w:t>
             </w:r>
             <w:r>
-              <w:t xml:space="preserve"> reset; FPGA reset of all parameters to their defaults </w:t>
+              <w:t xml:space="preserve"> reset; FPGA reset of a</w:t>
+            </w:r>
+            <w:r>
+              <w:t xml:space="preserve">ll parameters to their defaults. </w:t>
+            </w:r>
+            <w:r>
+              <w:rPr>
+                <w:i/>
+              </w:rPr>
+              <w:t xml:space="preserve">This </w:t>
+            </w:r>
+            <w:proofErr w:type="gramStart"/>
+            <w:r>
+              <w:rPr>
+                <w:i/>
+              </w:rPr>
+              <w:t>must be executed</w:t>
+            </w:r>
+            <w:proofErr w:type="gramEnd"/>
+            <w:r>
+              <w:rPr>
+                <w:i/>
+              </w:rPr>
+              <w:t xml:space="preserve"> after power-up for all layers in order for the readout to operate correctly.</w:t>
             </w:r>
           </w:p>
         </w:tc>
@@ -1499,6 +1530,7 @@
               <w:jc w:val="center"/>
             </w:pPr>
             <w:r>
+              <w:lastRenderedPageBreak/>
               <w:t>F</w:t>
             </w:r>
           </w:p>
@@ -1566,7 +1598,6 @@
               <w:jc w:val="center"/>
             </w:pPr>
             <w:r>
-              <w:lastRenderedPageBreak/>
               <w:t>10</w:t>
             </w:r>
           </w:p>
@@ -2673,12 +2704,7 @@
               <w:t>NO LONGER USED!</w:t>
             </w:r>
             <w:r>
-              <w:t xml:space="preserve"> DIS</w:t>
-            </w:r>
-            <w:bookmarkStart w:id="0" w:name="_GoBack"/>
-            <w:bookmarkEnd w:id="0"/>
-            <w:r>
-              <w:t>ABLED IN THE VERILOG.</w:t>
+              <w:t xml:space="preserve"> DISABLED IN THE VERILOG.</w:t>
             </w:r>
           </w:p>
         </w:tc>
@@ -3166,6 +3192,9 @@
             <w:r>
               <w:t>Return the number of triggers that fill ASIC buffers</w:t>
             </w:r>
+            <w:r>
+              <w:t>, 1 Byte</w:t>
+            </w:r>
           </w:p>
         </w:tc>
       </w:tr>
@@ -3179,6 +3208,7 @@
               <w:jc w:val="center"/>
             </w:pPr>
             <w:r>
+              <w:lastRenderedPageBreak/>
               <w:t>55</w:t>
             </w:r>
           </w:p>
@@ -3229,6 +3259,9 @@
             </w:pPr>
             <w:r>
               <w:t>Return number of ASIC buffer overflows (error condition)</w:t>
+            </w:r>
+            <w:r>
+              <w:t>, 1 Byte</w:t>
             </w:r>
           </w:p>
         </w:tc>
@@ -3243,7 +3276,6 @@
               <w:jc w:val="center"/>
             </w:pPr>
             <w:r>
-              <w:lastRenderedPageBreak/>
               <w:t>56</w:t>
             </w:r>
           </w:p>
@@ -3485,6 +3517,9 @@
             <w:r>
               <w:t>Return the number of missed GO signals (Trig Source=4)</w:t>
             </w:r>
+            <w:r>
+              <w:t>, 2 Bytes</w:t>
+            </w:r>
           </w:p>
         </w:tc>
       </w:tr>
@@ -3548,6 +3583,9 @@
             </w:pPr>
             <w:r>
               <w:t>Return the maximum clock cycles to wait for the GO</w:t>
+            </w:r>
+            <w:r>
+              <w:t>, 1 Byte</w:t>
             </w:r>
           </w:p>
         </w:tc>
@@ -4316,7 +4354,11 @@
               <w:t xml:space="preserve"> (not enabled on initialization by default)</w:t>
             </w:r>
             <w:r>
-              <w:t>. Note that while the trigger is enabled, commands should not be sent to the slave boards, especially in trigger source mode 4 (see command 64).</w:t>
+              <w:t xml:space="preserve">. Note that while the trigger is enabled, commands should not be sent to the slave boards, especially in trigger source mode </w:t>
+            </w:r>
+            <w:r>
+              <w:lastRenderedPageBreak/>
+              <w:t>4 (see command 64).</w:t>
             </w:r>
           </w:p>
         </w:tc>
@@ -4331,6 +4373,7 @@
               <w:jc w:val="center"/>
             </w:pPr>
             <w:r>
+              <w:lastRenderedPageBreak/>
               <w:t>66</w:t>
             </w:r>
           </w:p>
@@ -4395,7 +4438,6 @@
               <w:jc w:val="center"/>
             </w:pPr>
             <w:r>
-              <w:lastRenderedPageBreak/>
               <w:t>67</w:t>
             </w:r>
           </w:p>
@@ -4583,6 +4625,9 @@
             <w:r>
               <w:t>Return the number of GO signals received</w:t>
             </w:r>
+            <w:r>
+              <w:t>, 2 Bytes</w:t>
+            </w:r>
           </w:p>
         </w:tc>
       </w:tr>
@@ -4647,6 +4692,9 @@
             <w:r>
               <w:t>Return the number of dumped events (no GO received)</w:t>
             </w:r>
+            <w:r>
+              <w:t>, 2 Bytes</w:t>
+            </w:r>
           </w:p>
         </w:tc>
       </w:tr>
@@ -4711,6 +4759,9 @@
             <w:r>
               <w:t>Return the number of accepted events (read commands) each layer</w:t>
             </w:r>
+            <w:r>
+              <w:t>, 2 Bytes</w:t>
+            </w:r>
           </w:p>
         </w:tc>
       </w:tr>
@@ -5187,6 +5238,9 @@
             <w:r>
               <w:t>Return the count of missed triggers</w:t>
             </w:r>
+            <w:r>
+              <w:t>, 1 Byte</w:t>
+            </w:r>
           </w:p>
         </w:tc>
       </w:tr>
@@ -5781,6 +5835,7 @@
         <w:pStyle w:val="Heading1"/>
       </w:pPr>
       <w:r>
+        <w:lastRenderedPageBreak/>
         <w:t>ASIC Register Defaults</w:t>
       </w:r>
     </w:p>
@@ -5789,11 +5844,7 @@
         <w:jc w:val="both"/>
       </w:pPr>
       <w:r>
-        <w:t xml:space="preserve">The tracker ASICs have hardwired defaults that are not useful. However, the FPGA firmware has default values for the relevant ASIC registers that can be loaded by the command x26 or by issuing an ASIC reset </w:t>
-      </w:r>
-      <w:r>
-        <w:lastRenderedPageBreak/>
-        <w:t xml:space="preserve">command (either “hard” or “soft”). The default values are contained in the Verilog code </w:t>
+        <w:t xml:space="preserve">The tracker ASICs have hardwired defaults that are not useful. However, the FPGA firmware has default values for the relevant ASIC registers that can be loaded by the command x26 or by issuing an ASIC reset command (either “hard” or “soft”). The default values are contained in the Verilog code </w:t>
       </w:r>
       <w:proofErr w:type="spellStart"/>
       <w:r>

</xml_diff>

<commit_message>
V99 Reset nEvent for 0x04 command
</commit_message>
<xml_diff>
--- a/AESOP-LogicInterface2.docx
+++ b/AESOP-LogicInterface2.docx
@@ -12,8 +12,6 @@
       <w:r>
         <w:t>2</w:t>
       </w:r>
-      <w:bookmarkStart w:id="0" w:name="_GoBack"/>
-      <w:bookmarkEnd w:id="0"/>
       <w:r>
         <w:t>7</w:t>
       </w:r>
@@ -5415,7 +5413,15 @@
               <w:jc w:val="both"/>
             </w:pPr>
             <w:r>
-              <w:t>Return error count.  Data byte controls which error count to return.</w:t>
+              <w:t>Return error count</w:t>
+            </w:r>
+            <w:r>
+              <w:t xml:space="preserve"> byte</w:t>
+            </w:r>
+            <w:bookmarkStart w:id="0" w:name="_GoBack"/>
+            <w:bookmarkEnd w:id="0"/>
+            <w:r>
+              <w:t>.  Data byte controls which error count to return.</w:t>
             </w:r>
           </w:p>
           <w:p>
@@ -5622,6 +5628,9 @@
             </w:pPr>
             <w:r>
               <w:t>Return byte of error codes and command in progress</w:t>
+            </w:r>
+            <w:r>
+              <w:t>, 2 bytes</w:t>
             </w:r>
           </w:p>
         </w:tc>

</xml_diff>

<commit_message>
added command 0x84 for debugging purposes only
</commit_message>
<xml_diff>
--- a/AESOP-LogicInterface2.docx
+++ b/AESOP-LogicInterface2.docx
@@ -1,22 +1,19 @@
 
 <file path=word/document.xml><?xml version="1.0" encoding="utf-8"?>
-<w:document xmlns:wpc="http://schemas.microsoft.com/office/word/2010/wordprocessingCanvas" xmlns:cx="http://schemas.microsoft.com/office/drawing/2014/chartex" xmlns:cx1="http://schemas.microsoft.com/office/drawing/2015/9/8/chartex" xmlns:mc="http://schemas.openxmlformats.org/markup-compatibility/2006" xmlns:o="urn:schemas-microsoft-com:office:office" xmlns:r="http://schemas.openxmlformats.org/officeDocument/2006/relationships" xmlns:m="http://schemas.openxmlformats.org/officeDocument/2006/math" xmlns:v="urn:schemas-microsoft-com:vml" xmlns:wp14="http://schemas.microsoft.com/office/word/2010/wordprocessingDrawing" xmlns:wp="http://schemas.openxmlformats.org/drawingml/2006/wordprocessingDrawing" xmlns:w10="urn:schemas-microsoft-com:office:word" xmlns:w="http://schemas.openxmlformats.org/wordprocessingml/2006/main" xmlns:w14="http://schemas.microsoft.com/office/word/2010/wordml" xmlns:w15="http://schemas.microsoft.com/office/word/2012/wordml" xmlns:w16se="http://schemas.microsoft.com/office/word/2015/wordml/symex" xmlns:wpg="http://schemas.microsoft.com/office/word/2010/wordprocessingGroup" xmlns:wpi="http://schemas.microsoft.com/office/word/2010/wordprocessingInk" xmlns:wne="http://schemas.microsoft.com/office/word/2006/wordml" xmlns:wps="http://schemas.microsoft.com/office/word/2010/wordprocessingShape" mc:Ignorable="w14 w15 w16se wp14">
+<w:document xmlns:wpc="http://schemas.microsoft.com/office/word/2010/wordprocessingCanvas" xmlns:cx="http://schemas.microsoft.com/office/drawing/2014/chartex" xmlns:cx1="http://schemas.microsoft.com/office/drawing/2015/9/8/chartex" xmlns:cx2="http://schemas.microsoft.com/office/drawing/2015/10/21/chartex" xmlns:cx3="http://schemas.microsoft.com/office/drawing/2016/5/9/chartex" xmlns:cx4="http://schemas.microsoft.com/office/drawing/2016/5/10/chartex" xmlns:cx5="http://schemas.microsoft.com/office/drawing/2016/5/11/chartex" xmlns:cx6="http://schemas.microsoft.com/office/drawing/2016/5/12/chartex" xmlns:cx7="http://schemas.microsoft.com/office/drawing/2016/5/13/chartex" xmlns:cx8="http://schemas.microsoft.com/office/drawing/2016/5/14/chartex" xmlns:mc="http://schemas.openxmlformats.org/markup-compatibility/2006" xmlns:aink="http://schemas.microsoft.com/office/drawing/2016/ink" xmlns:am3d="http://schemas.microsoft.com/office/drawing/2017/model3d" xmlns:o="urn:schemas-microsoft-com:office:office" xmlns:oel="http://schemas.microsoft.com/office/2019/extlst" xmlns:r="http://schemas.openxmlformats.org/officeDocument/2006/relationships" xmlns:m="http://schemas.openxmlformats.org/officeDocument/2006/math" xmlns:v="urn:schemas-microsoft-com:vml" xmlns:wp14="http://schemas.microsoft.com/office/word/2010/wordprocessingDrawing" xmlns:wp="http://schemas.openxmlformats.org/drawingml/2006/wordprocessingDrawing" xmlns:w10="urn:schemas-microsoft-com:office:word" xmlns:w="http://schemas.openxmlformats.org/wordprocessingml/2006/main" xmlns:w14="http://schemas.microsoft.com/office/word/2010/wordml" xmlns:w15="http://schemas.microsoft.com/office/word/2012/wordml" xmlns:w16cex="http://schemas.microsoft.com/office/word/2018/wordml/cex" xmlns:w16cid="http://schemas.microsoft.com/office/word/2016/wordml/cid" xmlns:w16="http://schemas.microsoft.com/office/word/2018/wordml" xmlns:w16sdtdh="http://schemas.microsoft.com/office/word/2020/wordml/sdtdatahash" xmlns:w16se="http://schemas.microsoft.com/office/word/2015/wordml/symex" xmlns:wpg="http://schemas.microsoft.com/office/word/2010/wordprocessingGroup" xmlns:wpi="http://schemas.microsoft.com/office/word/2010/wordprocessingInk" xmlns:wne="http://schemas.microsoft.com/office/word/2006/wordml" xmlns:wps="http://schemas.microsoft.com/office/word/2010/wordprocessingShape" mc:Ignorable="w14 w15 w16se w16cid w16 w16cex w16sdtdh wp14">
   <w:body>
     <w:p>
       <w:pPr>
         <w:jc w:val="right"/>
       </w:pPr>
       <w:r>
-        <w:t xml:space="preserve">June </w:t>
-      </w:r>
-      <w:r>
-        <w:t>2</w:t>
-      </w:r>
-      <w:r>
-        <w:t>7</w:t>
-      </w:r>
-      <w:r>
-        <w:t>, 2022</w:t>
+        <w:t>September 22</w:t>
+      </w:r>
+      <w:r>
+        <w:t>, 202</w:t>
+      </w:r>
+      <w:r>
+        <w:t>3</w:t>
       </w:r>
     </w:p>
     <w:p>
@@ -48,15 +45,7 @@
     </w:p>
     <w:p>
       <w:r>
-        <w:t xml:space="preserve">This version is for the AESOP-Lite-2 configuration, with </w:t>
-      </w:r>
-      <w:proofErr w:type="gramStart"/>
-      <w:r>
-        <w:t>8</w:t>
-      </w:r>
-      <w:proofErr w:type="gramEnd"/>
-      <w:r>
-        <w:t xml:space="preserve"> tracker modules.</w:t>
+        <w:t>This version is for the AESOP-Lite-2 configuration, with 8 tracker modules.</w:t>
       </w:r>
     </w:p>
     <w:p>
@@ -90,21 +79,8 @@
           <w:numId w:val="10"/>
         </w:numPr>
       </w:pPr>
-      <w:proofErr w:type="gramStart"/>
-      <w:r>
-        <w:t>1</w:t>
-      </w:r>
-      <w:proofErr w:type="gramEnd"/>
-      <w:r>
-        <w:t xml:space="preserve"> Byte FPGA address (0 to 7).  This </w:t>
-      </w:r>
-      <w:proofErr w:type="gramStart"/>
-      <w:r>
-        <w:t>is ignored</w:t>
-      </w:r>
-      <w:proofErr w:type="gramEnd"/>
-      <w:r>
-        <w:t xml:space="preserve"> for some command</w:t>
+      <w:r>
+        <w:t>1 Byte FPGA address (0 to 7).  This is ignored for some command</w:t>
       </w:r>
       <w:r>
         <w:t>s that go to all layers at once and for commands destined only for use by the master board.</w:t>
@@ -576,21 +552,7 @@
               <w:rPr>
                 <w:i/>
               </w:rPr>
-              <w:t xml:space="preserve">This </w:t>
-            </w:r>
-            <w:proofErr w:type="gramStart"/>
-            <w:r>
-              <w:rPr>
-                <w:i/>
-              </w:rPr>
-              <w:t>must be executed</w:t>
-            </w:r>
-            <w:proofErr w:type="gramEnd"/>
-            <w:r>
-              <w:rPr>
-                <w:i/>
-              </w:rPr>
-              <w:t xml:space="preserve"> after power-up for all layers in order for the readout to operate correctly.</w:t>
+              <w:t>This must be executed after power-up for all layers in order for the readout to operate correctly.</w:t>
             </w:r>
           </w:p>
         </w:tc>
@@ -654,13 +616,8 @@
               <w:jc w:val="both"/>
             </w:pPr>
             <w:r>
-              <w:t xml:space="preserve">FPGA reset of all state machines and counters, except for the </w:t>
-            </w:r>
-            <w:proofErr w:type="gramStart"/>
-            <w:r>
-              <w:t>command interpreter state machine</w:t>
-            </w:r>
-            <w:proofErr w:type="gramEnd"/>
+              <w:t>FPGA reset of all state machines and counters, except for the command interpreter state machine</w:t>
+            </w:r>
             <w:r>
               <w:t>. Does NOT reset the configuration parameters.</w:t>
             </w:r>
@@ -1328,15 +1285,7 @@
               <w:jc w:val="both"/>
             </w:pPr>
             <w:r>
-              <w:t xml:space="preserve">In </w:t>
-            </w:r>
-            <w:proofErr w:type="gramStart"/>
-            <w:r>
-              <w:t>general</w:t>
-            </w:r>
-            <w:proofErr w:type="gramEnd"/>
-            <w:r>
-              <w:t xml:space="preserve"> this soft reset </w:t>
+              <w:t xml:space="preserve">In general this soft reset </w:t>
             </w:r>
             <w:r>
               <w:t>should</w:t>
@@ -3653,15 +3602,7 @@
               <w:jc w:val="both"/>
             </w:pPr>
             <w:r>
-              <w:t xml:space="preserve">Set the board to be the </w:t>
-            </w:r>
-            <w:proofErr w:type="gramStart"/>
-            <w:r>
-              <w:t>end (starting</w:t>
-            </w:r>
-            <w:proofErr w:type="gramEnd"/>
-            <w:r>
-              <w:t>) layer of the internal trigger daisy chain, so that it does not expect a trigger signal from a layer further down the chain.</w:t>
+              <w:t>Set the board to be the end (starting) layer of the internal trigger daisy chain, so that it does not expect a trigger signal from a layer further down the chain.</w:t>
             </w:r>
           </w:p>
           <w:p>
@@ -3991,15 +3932,7 @@
               <w:t xml:space="preserve">of trigger primitives </w:t>
             </w:r>
             <w:r>
-              <w:t xml:space="preserve">between layers </w:t>
-            </w:r>
-            <w:proofErr w:type="gramStart"/>
-            <w:r>
-              <w:t>get</w:t>
-            </w:r>
-            <w:proofErr w:type="gramEnd"/>
-            <w:r>
-              <w:t xml:space="preserve"> recognized.</w:t>
+              <w:t>between layers get recognized.</w:t>
             </w:r>
             <w:r>
               <w:t xml:space="preserve"> The delay value affects only the internal tracker trigger timing, not the trigger primitives.</w:t>
@@ -5418,8 +5351,6 @@
             <w:r>
               <w:t xml:space="preserve"> byte</w:t>
             </w:r>
-            <w:bookmarkStart w:id="0" w:name="_GoBack"/>
-            <w:bookmarkEnd w:id="0"/>
             <w:r>
               <w:t>.  Data byte controls which error count to return.</w:t>
             </w:r>
@@ -5829,6 +5760,100 @@
             </w:r>
             <w:r>
               <w:t>) the FPGA input timing delay</w:t>
+            </w:r>
+          </w:p>
+        </w:tc>
+      </w:tr>
+      <w:tr>
+        <w:tc>
+          <w:tcPr>
+            <w:tcW w:w="675" w:type="dxa"/>
+          </w:tcPr>
+          <w:p>
+            <w:pPr>
+              <w:jc w:val="center"/>
+            </w:pPr>
+            <w:r>
+              <w:t>84</w:t>
+            </w:r>
+          </w:p>
+        </w:tc>
+        <w:tc>
+          <w:tcPr>
+            <w:tcW w:w="873" w:type="dxa"/>
+          </w:tcPr>
+          <w:p>
+            <w:pPr>
+              <w:jc w:val="center"/>
+            </w:pPr>
+            <w:r>
+              <w:t>Master Only</w:t>
+            </w:r>
+          </w:p>
+        </w:tc>
+        <w:tc>
+          <w:tcPr>
+            <w:tcW w:w="1260" w:type="dxa"/>
+          </w:tcPr>
+          <w:p>
+            <w:pPr>
+              <w:jc w:val="center"/>
+            </w:pPr>
+            <w:r>
+              <w:t>0</w:t>
+            </w:r>
+          </w:p>
+        </w:tc>
+        <w:tc>
+          <w:tcPr>
+            <w:tcW w:w="900" w:type="dxa"/>
+          </w:tcPr>
+          <w:p>
+            <w:pPr>
+              <w:jc w:val="center"/>
+            </w:pPr>
+          </w:p>
+        </w:tc>
+        <w:tc>
+          <w:tcPr>
+            <w:tcW w:w="5868" w:type="dxa"/>
+          </w:tcPr>
+          <w:p>
+            <w:pPr>
+              <w:jc w:val="both"/>
+            </w:pPr>
+            <w:r>
+              <w:t>Return the previous command</w:t>
+            </w:r>
+            <w:r>
+              <w:t xml:space="preserve"> (1</w:t>
+            </w:r>
+            <w:r>
+              <w:rPr>
+                <w:vertAlign w:val="superscript"/>
+              </w:rPr>
+              <w:t>st</w:t>
+            </w:r>
+            <w:r>
+              <w:t xml:space="preserve"> byte)</w:t>
+            </w:r>
+            <w:r>
+              <w:t xml:space="preserve"> and its first data byte</w:t>
+            </w:r>
+            <w:r>
+              <w:t xml:space="preserve"> (2</w:t>
+            </w:r>
+            <w:r>
+              <w:rPr>
+                <w:vertAlign w:val="superscript"/>
+              </w:rPr>
+              <w:t>nd</w:t>
+            </w:r>
+            <w:r>
+              <w:t xml:space="preserve"> byte)</w:t>
+            </w:r>
+            <w:r>
+              <w:t>. This is intended for debugging.</w:t>
             </w:r>
           </w:p>
         </w:tc>
@@ -6186,15 +6211,7 @@
         <w:jc w:val="both"/>
       </w:pPr>
       <w:r>
-        <w:t xml:space="preserve">By </w:t>
-      </w:r>
-      <w:proofErr w:type="gramStart"/>
-      <w:r>
-        <w:t>default</w:t>
-      </w:r>
-      <w:proofErr w:type="gramEnd"/>
-      <w:r>
-        <w:t xml:space="preserve"> all 64 channels are enabled in the trigger, except for on Board C, currently the board inside the magnet, for which all 64 channels of the first chip and the last chip are disabled from the trigger. That is done because the strips read by those chips are entirely outside of the magnet bore. </w:t>
+        <w:t xml:space="preserve">By default all 64 channels are enabled in the trigger, except for on Board C, currently the board inside the magnet, for which all 64 channels of the first chip and the last chip are disabled from the trigger. That is done because the strips read by those chips are entirely outside of the magnet bore. </w:t>
       </w:r>
     </w:p>
     <w:p>
@@ -6220,13 +6237,8 @@
         <w:t xml:space="preserve"> they were put there for debugging. In practice if a timeout occurs the system probably will not recover without a reboot. For example, failure to get a read event command will result in the ASIC logic getting confused by a mismatch between triggers and event reads (which will set an error bit in the ASIC register that can be seen by reading back the configuration register). Timeouts that occur in the FPGA logic get counted by error counters that can be read back using command x77.</w:t>
       </w:r>
       <w:r>
-        <w:t xml:space="preserve"> In </w:t>
-      </w:r>
-      <w:proofErr w:type="gramStart"/>
-      <w:r>
-        <w:t>general</w:t>
-      </w:r>
-      <w:proofErr w:type="gramEnd"/>
+        <w:t xml:space="preserve"> In general</w:t>
+      </w:r>
       <w:r>
         <w:t xml:space="preserve"> none of them should ever occur, but here is a list of possibilities:</w:t>
       </w:r>
@@ -7740,7 +7752,7 @@
 </file>
 
 <file path=word/numbering.xml><?xml version="1.0" encoding="utf-8"?>
-<w:numbering xmlns:wpc="http://schemas.microsoft.com/office/word/2010/wordprocessingCanvas" xmlns:cx="http://schemas.microsoft.com/office/drawing/2014/chartex" xmlns:cx1="http://schemas.microsoft.com/office/drawing/2015/9/8/chartex" xmlns:mc="http://schemas.openxmlformats.org/markup-compatibility/2006" xmlns:o="urn:schemas-microsoft-com:office:office" xmlns:r="http://schemas.openxmlformats.org/officeDocument/2006/relationships" xmlns:m="http://schemas.openxmlformats.org/officeDocument/2006/math" xmlns:v="urn:schemas-microsoft-com:vml" xmlns:wp14="http://schemas.microsoft.com/office/word/2010/wordprocessingDrawing" xmlns:wp="http://schemas.openxmlformats.org/drawingml/2006/wordprocessingDrawing" xmlns:w10="urn:schemas-microsoft-com:office:word" xmlns:w="http://schemas.openxmlformats.org/wordprocessingml/2006/main" xmlns:w14="http://schemas.microsoft.com/office/word/2010/wordml" xmlns:w15="http://schemas.microsoft.com/office/word/2012/wordml" xmlns:w16se="http://schemas.microsoft.com/office/word/2015/wordml/symex" xmlns:wpg="http://schemas.microsoft.com/office/word/2010/wordprocessingGroup" xmlns:wpi="http://schemas.microsoft.com/office/word/2010/wordprocessingInk" xmlns:wne="http://schemas.microsoft.com/office/word/2006/wordml" xmlns:wps="http://schemas.microsoft.com/office/word/2010/wordprocessingShape" mc:Ignorable="w14 w15 w16se wp14">
+<w:numbering xmlns:wpc="http://schemas.microsoft.com/office/word/2010/wordprocessingCanvas" xmlns:cx="http://schemas.microsoft.com/office/drawing/2014/chartex" xmlns:cx1="http://schemas.microsoft.com/office/drawing/2015/9/8/chartex" xmlns:cx2="http://schemas.microsoft.com/office/drawing/2015/10/21/chartex" xmlns:cx3="http://schemas.microsoft.com/office/drawing/2016/5/9/chartex" xmlns:cx4="http://schemas.microsoft.com/office/drawing/2016/5/10/chartex" xmlns:cx5="http://schemas.microsoft.com/office/drawing/2016/5/11/chartex" xmlns:cx6="http://schemas.microsoft.com/office/drawing/2016/5/12/chartex" xmlns:cx7="http://schemas.microsoft.com/office/drawing/2016/5/13/chartex" xmlns:cx8="http://schemas.microsoft.com/office/drawing/2016/5/14/chartex" xmlns:mc="http://schemas.openxmlformats.org/markup-compatibility/2006" xmlns:aink="http://schemas.microsoft.com/office/drawing/2016/ink" xmlns:am3d="http://schemas.microsoft.com/office/drawing/2017/model3d" xmlns:o="urn:schemas-microsoft-com:office:office" xmlns:oel="http://schemas.microsoft.com/office/2019/extlst" xmlns:r="http://schemas.openxmlformats.org/officeDocument/2006/relationships" xmlns:m="http://schemas.openxmlformats.org/officeDocument/2006/math" xmlns:v="urn:schemas-microsoft-com:vml" xmlns:wp14="http://schemas.microsoft.com/office/word/2010/wordprocessingDrawing" xmlns:wp="http://schemas.openxmlformats.org/drawingml/2006/wordprocessingDrawing" xmlns:w10="urn:schemas-microsoft-com:office:word" xmlns:w="http://schemas.openxmlformats.org/wordprocessingml/2006/main" xmlns:w14="http://schemas.microsoft.com/office/word/2010/wordml" xmlns:w15="http://schemas.microsoft.com/office/word/2012/wordml" xmlns:w16cex="http://schemas.microsoft.com/office/word/2018/wordml/cex" xmlns:w16cid="http://schemas.microsoft.com/office/word/2016/wordml/cid" xmlns:w16="http://schemas.microsoft.com/office/word/2018/wordml" xmlns:w16sdtdh="http://schemas.microsoft.com/office/word/2020/wordml/sdtdatahash" xmlns:w16se="http://schemas.microsoft.com/office/word/2015/wordml/symex" xmlns:wpg="http://schemas.microsoft.com/office/word/2010/wordprocessingGroup" xmlns:wpi="http://schemas.microsoft.com/office/word/2010/wordprocessingInk" xmlns:wne="http://schemas.microsoft.com/office/word/2006/wordml" xmlns:wps="http://schemas.microsoft.com/office/word/2010/wordprocessingShape" mc:Ignorable="w14 w15 w16se w16cid w16 w16cex w16sdtdh wp14">
   <w:abstractNum w:abstractNumId="0" w15:restartNumberingAfterBreak="0">
     <w:nsid w:val="01901CBF"/>
     <w:multiLevelType w:val="hybridMultilevel"/>
@@ -9547,65 +9559,65 @@
       </w:pPr>
     </w:lvl>
   </w:abstractNum>
-  <w:num w:numId="1">
+  <w:num w:numId="1" w16cid:durableId="1404179591">
     <w:abstractNumId w:val="15"/>
   </w:num>
-  <w:num w:numId="2">
+  <w:num w:numId="2" w16cid:durableId="312101029">
     <w:abstractNumId w:val="11"/>
   </w:num>
-  <w:num w:numId="3">
+  <w:num w:numId="3" w16cid:durableId="198666114">
     <w:abstractNumId w:val="3"/>
   </w:num>
-  <w:num w:numId="4">
+  <w:num w:numId="4" w16cid:durableId="778260841">
     <w:abstractNumId w:val="9"/>
   </w:num>
-  <w:num w:numId="5">
+  <w:num w:numId="5" w16cid:durableId="2142651810">
     <w:abstractNumId w:val="16"/>
   </w:num>
-  <w:num w:numId="6">
+  <w:num w:numId="6" w16cid:durableId="1016732477">
     <w:abstractNumId w:val="7"/>
   </w:num>
-  <w:num w:numId="7">
+  <w:num w:numId="7" w16cid:durableId="302076113">
     <w:abstractNumId w:val="14"/>
   </w:num>
-  <w:num w:numId="8">
+  <w:num w:numId="8" w16cid:durableId="1655914145">
     <w:abstractNumId w:val="8"/>
   </w:num>
-  <w:num w:numId="9">
+  <w:num w:numId="9" w16cid:durableId="1206141481">
     <w:abstractNumId w:val="1"/>
   </w:num>
-  <w:num w:numId="10">
+  <w:num w:numId="10" w16cid:durableId="737897205">
     <w:abstractNumId w:val="4"/>
   </w:num>
-  <w:num w:numId="11">
+  <w:num w:numId="11" w16cid:durableId="868222765">
     <w:abstractNumId w:val="12"/>
   </w:num>
-  <w:num w:numId="12">
+  <w:num w:numId="12" w16cid:durableId="1737824309">
     <w:abstractNumId w:val="17"/>
   </w:num>
-  <w:num w:numId="13">
+  <w:num w:numId="13" w16cid:durableId="1317610475">
     <w:abstractNumId w:val="6"/>
   </w:num>
-  <w:num w:numId="14">
+  <w:num w:numId="14" w16cid:durableId="1987591705">
     <w:abstractNumId w:val="0"/>
   </w:num>
-  <w:num w:numId="15">
+  <w:num w:numId="15" w16cid:durableId="1610431907">
     <w:abstractNumId w:val="10"/>
   </w:num>
-  <w:num w:numId="16">
+  <w:num w:numId="16" w16cid:durableId="25645702">
     <w:abstractNumId w:val="5"/>
   </w:num>
-  <w:num w:numId="17">
+  <w:num w:numId="17" w16cid:durableId="1378747285">
     <w:abstractNumId w:val="2"/>
   </w:num>
-  <w:num w:numId="18">
+  <w:num w:numId="18" w16cid:durableId="1255825553">
     <w:abstractNumId w:val="13"/>
   </w:num>
 </w:numbering>
 </file>
 
 <file path=word/styles.xml><?xml version="1.0" encoding="utf-8"?>
-<w:styles xmlns:mc="http://schemas.openxmlformats.org/markup-compatibility/2006" xmlns:r="http://schemas.openxmlformats.org/officeDocument/2006/relationships" xmlns:w="http://schemas.openxmlformats.org/wordprocessingml/2006/main" xmlns:w14="http://schemas.microsoft.com/office/word/2010/wordml" xmlns:w15="http://schemas.microsoft.com/office/word/2012/wordml" xmlns:w16se="http://schemas.microsoft.com/office/word/2015/wordml/symex" mc:Ignorable="w14 w15 w16se">
+<w:styles xmlns:mc="http://schemas.openxmlformats.org/markup-compatibility/2006" xmlns:r="http://schemas.openxmlformats.org/officeDocument/2006/relationships" xmlns:w="http://schemas.openxmlformats.org/wordprocessingml/2006/main" xmlns:w14="http://schemas.microsoft.com/office/word/2010/wordml" xmlns:w15="http://schemas.microsoft.com/office/word/2012/wordml" xmlns:w16cex="http://schemas.microsoft.com/office/word/2018/wordml/cex" xmlns:w16cid="http://schemas.microsoft.com/office/word/2016/wordml/cid" xmlns:w16="http://schemas.microsoft.com/office/word/2018/wordml" xmlns:w16sdtdh="http://schemas.microsoft.com/office/word/2020/wordml/sdtdatahash" xmlns:w16se="http://schemas.microsoft.com/office/word/2015/wordml/symex" mc:Ignorable="w14 w15 w16se w16cid w16 w16cex w16sdtdh">
   <w:docDefaults>
     <w:rPrDefault>
       <w:rPr>
@@ -9621,7 +9633,7 @@
       </w:pPr>
     </w:pPrDefault>
   </w:docDefaults>
-  <w:latentStyles w:defLockedState="0" w:defUIPriority="99" w:defSemiHidden="0" w:defUnhideWhenUsed="0" w:defQFormat="0" w:count="371">
+  <w:latentStyles w:defLockedState="0" w:defUIPriority="99" w:defSemiHidden="0" w:defUnhideWhenUsed="0" w:defQFormat="0" w:count="376">
     <w:lsdException w:name="Normal" w:uiPriority="0" w:qFormat="1"/>
     <w:lsdException w:name="heading 1" w:uiPriority="9" w:qFormat="1"/>
     <w:lsdException w:name="heading 2" w:semiHidden="1" w:uiPriority="9" w:unhideWhenUsed="1" w:qFormat="1"/>
@@ -9993,6 +10005,11 @@
     <w:lsdException w:name="List Table 5 Dark Accent 6" w:uiPriority="50"/>
     <w:lsdException w:name="List Table 6 Colorful Accent 6" w:uiPriority="51"/>
     <w:lsdException w:name="List Table 7 Colorful Accent 6" w:uiPriority="52"/>
+    <w:lsdException w:name="Mention" w:semiHidden="1" w:unhideWhenUsed="1"/>
+    <w:lsdException w:name="Smart Hyperlink" w:semiHidden="1" w:unhideWhenUsed="1"/>
+    <w:lsdException w:name="Hashtag" w:semiHidden="1" w:unhideWhenUsed="1"/>
+    <w:lsdException w:name="Unresolved Mention" w:semiHidden="1" w:unhideWhenUsed="1"/>
+    <w:lsdException w:name="Smart Link" w:semiHidden="1" w:unhideWhenUsed="1"/>
   </w:latentStyles>
   <w:style w:type="paragraph" w:default="1" w:styleId="Normal">
     <w:name w:val="Normal"/>

</xml_diff>